<commit_message>
fixed security error for doc version
</commit_message>
<xml_diff>
--- a/Documentation/Specification/Architectural Specifications/ArchitecturalSpecificationV2.docx
+++ b/Documentation/Specification/Architectural Specifications/ArchitecturalSpecificationV2.docx
@@ -4873,31 +4873,6 @@
     </w:p>
     <w:p>
       <w:pPr>
-        <w:pStyle w:val="ListParagraph"/>
-        <w:numPr>
-          <w:ilvl w:val="1"/>
-          <w:numId w:val="8"/>
-        </w:numPr>
-        <w:tabs>
-          <w:tab w:val="left" w:pos="1805"/>
-        </w:tabs>
-        <w:spacing w:before="48" w:line="292" w:lineRule="auto"/>
-        <w:ind w:right="876" w:hanging="642"/>
-        <w:jc w:val="left"/>
-        <w:rPr>
-          <w:sz w:val="23"/>
-        </w:rPr>
-      </w:pPr>
-      <w:r>
-        <w:rPr>
-          <w:spacing w:val="-2"/>
-          <w:sz w:val="23"/>
-        </w:rPr>
-        <w:t>The system design shall allow for adding new features with minimal impact on existing functionality</w:t>
-      </w:r>
-    </w:p>
-    <w:p>
-      <w:pPr>
         <w:pStyle w:val="Heading4"/>
         <w:numPr>
           <w:ilvl w:val="1"/>
@@ -4906,8 +4881,26 @@
         <w:tabs>
           <w:tab w:val="left" w:pos="1804"/>
         </w:tabs>
-        <w:spacing w:line="260" w:lineRule="exact"/>
-        <w:ind w:left="1804" w:hanging="713"/>
+        <w:spacing w:line="254" w:lineRule="exact"/>
+        <w:ind w:left="1804" w:hanging="715"/>
+        <w:jc w:val="left"/>
+      </w:pPr>
+      <w:r>
+        <w:t>A measure of the system’s ability to protect data and information from unauthorized access while still providing access to people and systems that are authorized.</w:t>
+      </w:r>
+    </w:p>
+    <w:p>
+      <w:pPr>
+        <w:pStyle w:val="Heading4"/>
+        <w:numPr>
+          <w:ilvl w:val="1"/>
+          <w:numId w:val="8"/>
+        </w:numPr>
+        <w:tabs>
+          <w:tab w:val="left" w:pos="1804"/>
+        </w:tabs>
+        <w:spacing w:line="254" w:lineRule="exact"/>
+        <w:ind w:left="1804" w:hanging="715"/>
         <w:jc w:val="left"/>
       </w:pPr>
       <w:r>
@@ -4925,21 +4918,18 @@
           <w:numId w:val="8"/>
         </w:numPr>
         <w:tabs>
-          <w:tab w:val="left" w:pos="2522"/>
-        </w:tabs>
-        <w:spacing w:before="57"/>
-        <w:ind w:left="2522" w:hanging="816"/>
+          <w:tab w:val="left" w:pos="2523"/>
+        </w:tabs>
+        <w:spacing w:before="66"/>
+        <w:ind w:left="2523" w:hanging="824"/>
         <w:jc w:val="left"/>
       </w:pPr>
       <w:r>
-        <w:t xml:space="preserve">The </w:t>
-      </w:r>
-      <w:r>
-        <w:rPr>
-          <w:spacing w:val="-2"/>
-          <w:sz w:val="23"/>
-        </w:rPr>
-        <w:t>architecture shall support horizontal scaling to manage increased user load.</w:t>
+        <w:rPr>
+          <w:w w:val="105"/>
+          <w:sz w:val="21"/>
+        </w:rPr>
+        <w:t>All user data shall be transmitted over encrypted channels (HTTPS)</w:t>
       </w:r>
     </w:p>
     <w:p>
@@ -4950,18 +4940,14 @@
           <w:numId w:val="8"/>
         </w:numPr>
         <w:tabs>
-          <w:tab w:val="left" w:pos="2522"/>
-        </w:tabs>
-        <w:spacing w:before="57"/>
-        <w:ind w:left="2522" w:hanging="816"/>
+          <w:tab w:val="left" w:pos="2524"/>
+        </w:tabs>
+        <w:spacing w:before="55"/>
+        <w:ind w:hanging="897"/>
         <w:jc w:val="left"/>
       </w:pPr>
       <w:r>
-        <w:rPr>
-          <w:spacing w:val="-2"/>
-          <w:sz w:val="23"/>
-        </w:rPr>
-        <w:t xml:space="preserve">Data sharding will be used in database design </w:t>
+        <w:t>The system shall use secure password storage such as password hashing</w:t>
       </w:r>
     </w:p>
     <w:p>
@@ -16470,6 +16456,7 @@
   <w:style w:type="character" w:default="1" w:styleId="DefaultParagraphFont">
     <w:name w:val="Default Paragraph Font"/>
     <w:uiPriority w:val="1"/>
+    <w:semiHidden/>
     <w:unhideWhenUsed/>
   </w:style>
   <w:style w:type="table" w:default="1" w:styleId="TableNormal">

</xml_diff>